<commit_message>
Some pro forma updates, removed PDFs and dated versions from this folder
</commit_message>
<xml_diff>
--- a/quickstart/partitureditor/Quickstart_annotating_DE.docx
+++ b/quickstart/partitureditor/Quickstart_annotating_DE.docx
@@ -10,7 +10,6 @@
           <w:szCs w:val="28"/>
         </w:rPr>
       </w:pPr>
-      <w:bookmarkStart w:id="0" w:name="_GoBack"/>
       <w:r>
         <w:rPr>
           <w:b/>
@@ -36,7 +35,6 @@
         <w:t>ieren</w:t>
       </w:r>
     </w:p>
-    <w:bookmarkEnd w:id="0"/>
     <w:p/>
     <w:p>
       <w:pPr>
@@ -95,7 +93,7 @@
             <v:path o:extrusionok="f" gradientshapeok="t" o:connecttype="rect"/>
             <o:lock v:ext="edit" aspectratio="t"/>
           </v:shapetype>
-          <v:shape id="_x0000_s1094" type="#_x0000_t75" style="position:absolute;margin-left:-7.05pt;margin-top:8.95pt;width:29.7pt;height:28pt;z-index:251656192" wrapcoords="-675 0 -675 20880 21600 20880 21600 0 -675 0">
+          <v:shape id="_x0000_s1094" type="#_x0000_t75" style="position:absolute;margin-left:-7.05pt;margin-top:8.95pt;width:29.7pt;height:28pt;z-index:8" wrapcoords="-675 0 -675 20880 21600 20880 21600 0 -675 0">
             <v:imagedata r:id="rId9" o:title=""/>
           </v:shape>
         </w:pict>
@@ -110,7 +108,7 @@
           <w:noProof/>
         </w:rPr>
         <w:pict>
-          <v:shape id="_x0000_s1095" type="#_x0000_t75" style="position:absolute;left:0;text-align:left;margin-left:-7.05pt;margin-top:23.15pt;width:29.3pt;height:27.5pt;z-index:251657216" wrapcoords="-745 0 -745 20800 21600 20800 21600 0 -745 0">
+          <v:shape id="_x0000_s1095" type="#_x0000_t75" style="position:absolute;left:0;text-align:left;margin-left:-7.05pt;margin-top:23.15pt;width:29.3pt;height:27.5pt;z-index:9" wrapcoords="-745 0 -745 20800 21600 20800 21600 0 -745 0">
             <v:imagedata r:id="rId10" o:title=""/>
           </v:shape>
         </w:pict>
@@ -249,7 +247,7 @@
           <w:noProof/>
         </w:rPr>
         <w:pict>
-          <v:shape id="_x0000_s1096" type="#_x0000_t75" style="position:absolute;margin-left:-7.05pt;margin-top:8.25pt;width:29.7pt;height:27.05pt;z-index:251658240" wrapcoords="-697 0 -697 20829 21600 20829 21600 0 -697 0">
+          <v:shape id="_x0000_s1096" type="#_x0000_t75" style="position:absolute;margin-left:-7.05pt;margin-top:8.25pt;width:29.7pt;height:27.05pt;z-index:10" wrapcoords="-697 0 -697 20829 21600 20829 21600 0 -697 0">
             <v:imagedata r:id="rId11" o:title=""/>
           </v:shape>
         </w:pict>
@@ -302,7 +300,7 @@
           <w:noProof/>
         </w:rPr>
         <w:pict>
-          <v:shape id="_x0000_s1097" type="#_x0000_t75" style="position:absolute;margin-left:-6.65pt;margin-top:6.9pt;width:29.3pt;height:26.85pt;z-index:251659264" wrapcoords="-675 0 -675 20855 21600 20855 21600 0 -675 0">
+          <v:shape id="_x0000_s1097" type="#_x0000_t75" style="position:absolute;margin-left:-6.65pt;margin-top:6.9pt;width:29.3pt;height:26.85pt;z-index:11" wrapcoords="-675 0 -675 20855 21600 20855 21600 0 -675 0">
             <v:imagedata r:id="rId12" o:title=""/>
           </v:shape>
         </w:pict>
@@ -379,7 +377,7 @@
           <w:noProof/>
         </w:rPr>
         <w:pict>
-          <v:shape id="_x0000_s1098" type="#_x0000_t75" style="position:absolute;margin-left:-6.65pt;margin-top:5.65pt;width:29.7pt;height:26.05pt;z-index:251660288;mso-position-horizontal-relative:margin" wrapcoords="-491 0 -491 21046 21600 21046 21600 0 -491 0">
+          <v:shape id="_x0000_s1098" type="#_x0000_t75" style="position:absolute;margin-left:-6.65pt;margin-top:5.65pt;width:29.7pt;height:26.05pt;z-index:12;mso-position-horizontal-relative:margin" wrapcoords="-491 0 -491 21046 21600 21046 21600 0 -491 0">
             <v:imagedata r:id="rId13" o:title="" croptop="3579f" cropbottom="60383f" cropleft="12336f" cropright="51834f"/>
             <w10:wrap anchorx="margin"/>
           </v:shape>
@@ -497,7 +495,7 @@
           <w:noProof/>
         </w:rPr>
         <w:pict>
-          <v:shape id="_x0000_s1099" type="#_x0000_t75" style="position:absolute;left:0;text-align:left;margin-left:57.85pt;margin-top:6.25pt;width:324pt;height:137.2pt;z-index:251661312;visibility:visible" wrapcoords="-50 0 -50 21482 21600 21482 21600 0 -50 0">
+          <v:shape id="_x0000_s1099" type="#_x0000_t75" style="position:absolute;left:0;text-align:left;margin-left:57.85pt;margin-top:6.25pt;width:324pt;height:137.2pt;z-index:13;visibility:visible" wrapcoords="-50 0 -50 21482 21600 21482 21600 0 -50 0">
             <v:imagedata r:id="rId14" o:title=""/>
           </v:shape>
         </w:pict>
@@ -855,7 +853,7 @@
           <w:noProof/>
         </w:rPr>
         <w:pict>
-          <v:shape id="Bild 6" o:spid="_x0000_s1074" type="#_x0000_t75" alt="split_place_cursor.png" style="position:absolute;left:0;text-align:left;margin-left:248.55pt;margin-top:36.45pt;width:28.65pt;height:27.85pt;z-index:251649024;visibility:visible;mso-wrap-distance-right:1417.5pt" wrapcoords="-568 0 -568 21016 21600 21016 21600 0 -568 0">
+          <v:shape id="Bild 6" o:spid="_x0000_s1074" type="#_x0000_t75" alt="split_place_cursor.png" style="position:absolute;left:0;text-align:left;margin-left:248.55pt;margin-top:36.45pt;width:28.65pt;height:27.85pt;z-index:1;visibility:visible;mso-wrap-distance-right:1417.5pt" wrapcoords="-568 0 -568 21016 21600 21016 21600 0 -568 0">
             <v:imagedata r:id="rId15" o:title="split_place_cursor" croptop="3197f" cropbottom="60388f" cropleft="18887f" cropright="45146f"/>
           </v:shape>
         </w:pict>
@@ -1036,7 +1034,7 @@
           <w:noProof/>
         </w:rPr>
         <w:pict>
-          <v:shape id="_x0000_s1091" type="#_x0000_t75" style="position:absolute;left:0;text-align:left;margin-left:228.6pt;margin-top:-17.45pt;width:202.9pt;height:86.7pt;z-index:251653120;visibility:visible">
+          <v:shape id="_x0000_s1091" type="#_x0000_t75" style="position:absolute;left:0;text-align:left;margin-left:228.6pt;margin-top:-17.45pt;width:202.9pt;height:86.7pt;z-index:5;visibility:visible">
             <v:imagedata r:id="rId16" o:title=""/>
             <w10:wrap type="square"/>
           </v:shape>
@@ -1047,7 +1045,7 @@
           <w:noProof/>
         </w:rPr>
         <w:pict>
-          <v:shape id="Grafik 1" o:spid="_x0000_s1090" type="#_x0000_t75" style="position:absolute;left:0;text-align:left;margin-left:34.35pt;margin-top:-16.8pt;width:178.3pt;height:86.05pt;z-index:251652096;visibility:visible">
+          <v:shape id="Grafik 1" o:spid="_x0000_s1090" type="#_x0000_t75" style="position:absolute;left:0;text-align:left;margin-left:34.35pt;margin-top:-16.8pt;width:178.3pt;height:86.05pt;z-index:4;visibility:visible">
             <v:imagedata r:id="rId17" o:title=""/>
             <w10:wrap type="square"/>
           </v:shape>
@@ -1093,19 +1091,10 @@
         <w:t xml:space="preserve"> (geschätzter</w:t>
       </w:r>
       <w:r>
-        <w:t xml:space="preserve">) Zeitpunkt </w:t>
-      </w:r>
-      <w:commentRangeStart w:id="1"/>
-      <w:r>
-        <w:t>erzeugt</w:t>
-      </w:r>
-      <w:commentRangeEnd w:id="1"/>
-      <w:r>
-        <w:rPr>
-          <w:rStyle w:val="Kommentarzeichen"/>
-        </w:rPr>
-        <w:commentReference w:id="1"/>
-      </w:r>
+        <w:t>) Zeitpunkt erzeugt</w:t>
+      </w:r>
+      <w:bookmarkStart w:id="0" w:name="_GoBack"/>
+      <w:bookmarkEnd w:id="0"/>
       <w:r>
         <w:t>.</w:t>
       </w:r>
@@ -1116,8 +1105,8 @@
           <w:noProof/>
         </w:rPr>
         <w:pict>
-          <v:shape id="_x0000_s1100" type="#_x0000_t75" style="position:absolute;margin-left:34.35pt;margin-top:12.75pt;width:169.45pt;height:82.7pt;z-index:-251654144;visibility:visible" wrapcoords="-91 0 -91 21477 21600 21477 21600 0 -91 0">
-            <v:imagedata r:id="rId19" o:title=""/>
+          <v:shape id="_x0000_s1100" type="#_x0000_t75" style="position:absolute;margin-left:34.35pt;margin-top:12.75pt;width:169.45pt;height:82.7pt;z-index:-5;visibility:visible" wrapcoords="-91 0 -91 21477 21600 21477 21600 0 -91 0">
+            <v:imagedata r:id="rId18" o:title=""/>
             <w10:wrap type="tight"/>
           </v:shape>
         </w:pict>
@@ -1162,113 +1151,113 @@
           <w:noProof/>
         </w:rPr>
         <w:pict>
-          <v:shape id="_x0000_s1084" type="#_x0000_t75" style="position:absolute;left:0;text-align:left;margin-left:254.5pt;margin-top:9.1pt;width:25.8pt;height:23.2pt;z-index:251651072" wrapcoords="-800 0 -800 20700 21600 20700 21600 0 -800 0">
+          <v:shape id="_x0000_s1084" type="#_x0000_t75" style="position:absolute;left:0;text-align:left;margin-left:254.5pt;margin-top:9.1pt;width:25.8pt;height:23.2pt;z-index:3" wrapcoords="-800 0 -800 20700 21600 20700 21600 0 -800 0">
+            <v:imagedata r:id="rId19" o:title=""/>
+          </v:shape>
+        </w:pict>
+      </w:r>
+    </w:p>
+    <w:p>
+      <w:pPr>
+        <w:ind w:left="709"/>
+      </w:pPr>
+      <w:r>
+        <w:t xml:space="preserve">b. </w:t>
+      </w:r>
+      <w:r>
+        <w:t>Durch zweifaches Teilen eines Ereignisses:</w:t>
+      </w:r>
+      <w:r>
+        <w:t xml:space="preserve"> </w:t>
+      </w:r>
+      <w:r>
+        <w:br/>
+      </w:r>
+    </w:p>
+    <w:p>
+      <w:pPr>
+        <w:ind w:left="709"/>
+        <w:jc w:val="both"/>
+      </w:pPr>
+      <w:r>
+        <w:t xml:space="preserve">Der </w:t>
+      </w:r>
+      <w:r>
+        <w:t>zu annotierende</w:t>
+      </w:r>
+      <w:r>
+        <w:t xml:space="preserve"> </w:t>
+      </w:r>
+      <w:r>
+        <w:t xml:space="preserve">Transkriptionstext wird markiert und über </w:t>
+      </w:r>
+      <w:r>
+        <w:rPr>
+          <w:rStyle w:val="Bedien-Element"/>
+          <w:rFonts w:eastAsia="+mn-ea"/>
+        </w:rPr>
+        <w:t xml:space="preserve">Ereignis </w:t>
+      </w:r>
+      <w:r>
+        <w:rPr>
+          <w:rStyle w:val="Bedien-Element"/>
+          <w:rFonts w:eastAsia="+mn-ea"/>
+        </w:rPr>
+        <w:t xml:space="preserve">&gt; </w:t>
+      </w:r>
+      <w:r>
+        <w:rPr>
+          <w:rStyle w:val="Bedien-Element"/>
+          <w:rFonts w:eastAsia="+mn-ea"/>
+        </w:rPr>
+        <w:t>Zweifach teilen</w:t>
+      </w:r>
+      <w:r>
+        <w:rPr>
+          <w:b/>
+          <w:bCs/>
+        </w:rPr>
+        <w:t xml:space="preserve"> </w:t>
+      </w:r>
+      <w:r>
+        <w:t>(Strg+</w:t>
+      </w:r>
+      <w:r>
+        <w:t>3</w:t>
+      </w:r>
+      <w:r>
+        <w:t>)</w:t>
+      </w:r>
+      <w:r>
+        <w:t xml:space="preserve"> wird ein neues Ereignis erzeugt.</w:t>
+      </w:r>
+    </w:p>
+    <w:p>
+      <w:pPr>
+        <w:ind w:left="709"/>
+        <w:jc w:val="both"/>
+      </w:pPr>
+      <w:r>
+        <w:rPr>
+          <w:noProof/>
+        </w:rPr>
+        <w:pict>
+          <v:shape id="_x0000_s1102" type="#_x0000_t75" style="position:absolute;left:0;text-align:left;margin-left:262.55pt;margin-top:6.3pt;width:184.1pt;height:104.15pt;z-index:16;visibility:visible">
             <v:imagedata r:id="rId20" o:title=""/>
           </v:shape>
         </w:pict>
       </w:r>
-    </w:p>
-    <w:p>
-      <w:pPr>
-        <w:ind w:left="709"/>
-      </w:pPr>
-      <w:r>
-        <w:t xml:space="preserve">b. </w:t>
-      </w:r>
-      <w:r>
-        <w:t>Durch zweifaches Teilen eines Ereignisses:</w:t>
-      </w:r>
-      <w:r>
-        <w:t xml:space="preserve"> </w:t>
-      </w:r>
-      <w:r>
-        <w:br/>
-      </w:r>
-    </w:p>
-    <w:p>
-      <w:pPr>
-        <w:ind w:left="709"/>
-        <w:jc w:val="both"/>
-      </w:pPr>
-      <w:r>
-        <w:t xml:space="preserve">Der </w:t>
-      </w:r>
-      <w:r>
-        <w:t>zu annotierende</w:t>
-      </w:r>
-      <w:r>
-        <w:t xml:space="preserve"> </w:t>
-      </w:r>
-      <w:r>
-        <w:t xml:space="preserve">Transkriptionstext wird markiert und über </w:t>
-      </w:r>
-      <w:r>
-        <w:rPr>
-          <w:rStyle w:val="Bedien-Element"/>
-          <w:rFonts w:eastAsia="+mn-ea"/>
-        </w:rPr>
-        <w:t xml:space="preserve">Ereignis </w:t>
-      </w:r>
-      <w:r>
-        <w:rPr>
-          <w:rStyle w:val="Bedien-Element"/>
-          <w:rFonts w:eastAsia="+mn-ea"/>
-        </w:rPr>
-        <w:t xml:space="preserve">&gt; </w:t>
-      </w:r>
-      <w:r>
-        <w:rPr>
-          <w:rStyle w:val="Bedien-Element"/>
-          <w:rFonts w:eastAsia="+mn-ea"/>
-        </w:rPr>
-        <w:t>Zweifach teilen</w:t>
-      </w:r>
-      <w:r>
-        <w:rPr>
-          <w:b/>
-          <w:bCs/>
-        </w:rPr>
-        <w:t xml:space="preserve"> </w:t>
-      </w:r>
-      <w:r>
-        <w:t>(Strg+</w:t>
-      </w:r>
-      <w:r>
-        <w:t>3</w:t>
-      </w:r>
-      <w:r>
-        <w:t>)</w:t>
-      </w:r>
-      <w:r>
-        <w:t xml:space="preserve"> wird ein neues Ereignis erzeugt.</w:t>
-      </w:r>
-    </w:p>
-    <w:p>
-      <w:pPr>
-        <w:ind w:left="709"/>
-        <w:jc w:val="both"/>
-      </w:pPr>
       <w:r>
         <w:rPr>
           <w:noProof/>
         </w:rPr>
         <w:pict>
-          <v:shape id="_x0000_s1102" type="#_x0000_t75" style="position:absolute;left:0;text-align:left;margin-left:262.55pt;margin-top:6.3pt;width:184.1pt;height:104.15pt;z-index:251664384;visibility:visible">
+          <v:shape id="_x0000_s1101" type="#_x0000_t75" style="position:absolute;left:0;text-align:left;margin-left:35.05pt;margin-top:6.25pt;width:201.7pt;height:104.2pt;z-index:15;visibility:visible">
             <v:imagedata r:id="rId21" o:title=""/>
           </v:shape>
         </w:pict>
       </w:r>
       <w:r>
-        <w:rPr>
-          <w:noProof/>
-        </w:rPr>
-        <w:pict>
-          <v:shape id="_x0000_s1101" type="#_x0000_t75" style="position:absolute;left:0;text-align:left;margin-left:35.05pt;margin-top:6.25pt;width:201.7pt;height:104.2pt;z-index:251663360;visibility:visible">
-            <v:imagedata r:id="rId22" o:title=""/>
-          </v:shape>
-        </w:pict>
-      </w:r>
-      <w:r>
         <w:br/>
       </w:r>
     </w:p>
@@ -1337,8 +1326,8 @@
           <w:noProof/>
         </w:rPr>
         <w:pict>
-          <v:shape id="Bild 12" o:spid="_x0000_s1080" type="#_x0000_t75" alt="merge_selected.png" style="position:absolute;left:0;text-align:left;margin-left:252.4pt;margin-top:6.85pt;width:27.9pt;height:27.85pt;z-index:-251666432;visibility:visible;mso-wrap-distance-right:907.2pt" wrapcoords="-584 0 -584 21016 21600 21016 21600 0 -584 0">
-            <v:imagedata r:id="rId23" o:title="merge_selected" croptop="3247f" cropbottom="60413f" cropleft="17552f" cropright="46540f"/>
+          <v:shape id="Bild 12" o:spid="_x0000_s1080" type="#_x0000_t75" alt="merge_selected.png" style="position:absolute;left:0;text-align:left;margin-left:252.4pt;margin-top:6.85pt;width:27.9pt;height:27.85pt;z-index:-17;visibility:visible;mso-wrap-distance-right:907.2pt" wrapcoords="-584 0 -584 21016 21600 21016 21600 0 -584 0">
+            <v:imagedata r:id="rId22" o:title="merge_selected" croptop="3247f" cropbottom="60413f" cropleft="17552f" cropright="46540f"/>
             <w10:wrap type="tight"/>
           </v:shape>
         </w:pict>
@@ -1425,8 +1414,8 @@
           <w:noProof/>
         </w:rPr>
         <w:pict>
-          <v:shape id="_x0000_s1093" type="#_x0000_t75" style="position:absolute;left:0;text-align:left;margin-left:216.15pt;margin-top:15.4pt;width:153.1pt;height:102.55pt;z-index:-251661312;visibility:visible" wrapcoords="-106 0 -106 21442 21600 21442 21600 0 -106 0">
-            <v:imagedata r:id="rId24" o:title=""/>
+          <v:shape id="_x0000_s1093" type="#_x0000_t75" style="position:absolute;left:0;text-align:left;margin-left:216.15pt;margin-top:15.4pt;width:153.1pt;height:102.55pt;z-index:-12;visibility:visible" wrapcoords="-106 0 -106 21442 21600 21442 21600 0 -106 0">
+            <v:imagedata r:id="rId23" o:title=""/>
             <w10:wrap type="tight"/>
           </v:shape>
         </w:pict>
@@ -1436,8 +1425,8 @@
           <w:noProof/>
         </w:rPr>
         <w:pict>
-          <v:shape id="_x0000_s1092" type="#_x0000_t75" style="position:absolute;left:0;text-align:left;margin-left:35.05pt;margin-top:15.4pt;width:161.65pt;height:101.9pt;z-index:-251662336;visibility:visible" wrapcoords="-100 0 -100 21441 21600 21441 21600 0 -100 0">
-            <v:imagedata r:id="rId25" o:title=""/>
+          <v:shape id="_x0000_s1092" type="#_x0000_t75" style="position:absolute;left:0;text-align:left;margin-left:35.05pt;margin-top:15.4pt;width:161.65pt;height:101.9pt;z-index:-13;visibility:visible" wrapcoords="-100 0 -100 21441 21600 21441 21600 0 -100 0">
+            <v:imagedata r:id="rId24" o:title=""/>
             <w10:wrap type="tight"/>
           </v:shape>
         </w:pict>
@@ -1647,8 +1636,8 @@
           <w:noProof/>
         </w:rPr>
         <w:pict>
-          <v:shape id="_x0000_s1104" type="#_x0000_t75" style="position:absolute;left:0;text-align:left;margin-left:31.55pt;margin-top:7.05pt;width:399.35pt;height:349.15pt;z-index:251665408;visibility:visible">
-            <v:imagedata r:id="rId26" o:title=""/>
+          <v:shape id="_x0000_s1104" type="#_x0000_t75" style="position:absolute;left:0;text-align:left;margin-left:31.55pt;margin-top:7.05pt;width:399.35pt;height:349.15pt;z-index:17;visibility:visible">
+            <v:imagedata r:id="rId25" o:title=""/>
           </v:shape>
         </w:pict>
       </w:r>
@@ -1793,8 +1782,8 @@
           <w:noProof/>
         </w:rPr>
         <w:pict>
-          <v:shape id="_x0000_s1105" type="#_x0000_t75" style="position:absolute;left:0;text-align:left;margin-left:240.85pt;margin-top:7.45pt;width:207.9pt;height:192.25pt;z-index:-251650048" wrapcoords="-59 0 -59 21535 21600 21535 21600 0 -59 0">
-            <v:imagedata r:id="rId27" o:title="" cropleft="816f"/>
+          <v:shape id="_x0000_s1105" type="#_x0000_t75" style="position:absolute;left:0;text-align:left;margin-left:240.85pt;margin-top:7.45pt;width:207.9pt;height:192.25pt;z-index:-1" wrapcoords="-59 0 -59 21535 21600 21535 21600 0 -59 0">
+            <v:imagedata r:id="rId26" o:title="" cropleft="816f"/>
             <w10:wrap type="tight"/>
           </v:shape>
         </w:pict>
@@ -1974,7 +1963,7 @@
       </w:r>
     </w:p>
     <w:sectPr>
-      <w:footerReference w:type="default" r:id="rId28"/>
+      <w:footerReference w:type="default" r:id="rId27"/>
       <w:pgSz w:w="11906" w:h="16838"/>
       <w:pgMar w:top="1417" w:right="1417" w:bottom="1134" w:left="1417" w:header="709" w:footer="709" w:gutter="0"/>
       <w:cols w:space="708"/>
@@ -1982,27 +1971,6 @@
     </w:sectPr>
   </w:body>
 </w:document>
-</file>
-
-<file path=word/comments.xml><?xml version="1.0" encoding="utf-8"?>
-<w:comments xmlns:wpc="http://schemas.microsoft.com/office/word/2010/wordprocessingCanvas" xmlns:mc="http://schemas.openxmlformats.org/markup-compatibility/2006" xmlns:o="urn:schemas-microsoft-com:office:office" xmlns:r="http://schemas.openxmlformats.org/officeDocument/2006/relationships" xmlns:m="http://schemas.openxmlformats.org/officeDocument/2006/math" xmlns:v="urn:schemas-microsoft-com:vml" xmlns:wp14="http://schemas.microsoft.com/office/word/2010/wordprocessingDrawing" xmlns:wp="http://schemas.openxmlformats.org/drawingml/2006/wordprocessingDrawing" xmlns:w10="urn:schemas-microsoft-com:office:word" xmlns:w="http://schemas.openxmlformats.org/wordprocessingml/2006/main" xmlns:w14="http://schemas.microsoft.com/office/word/2010/wordml" xmlns:wpg="http://schemas.microsoft.com/office/word/2010/wordprocessingGroup" xmlns:wpi="http://schemas.microsoft.com/office/word/2010/wordprocessingInk" xmlns:wne="http://schemas.microsoft.com/office/word/2006/wordml" xmlns:wps="http://schemas.microsoft.com/office/word/2010/wordprocessingShape" mc:Ignorable="w14 wp14">
-  <w:comment w:id="1" w:author="Moritz Lautenbach " w:date="2013-12-11T15:32:00Z" w:initials="ML">
-    <w:p>
-      <w:pPr>
-        <w:pStyle w:val="Kommentartext"/>
-      </w:pPr>
-      <w:r>
-        <w:rPr>
-          <w:rStyle w:val="Kommentarzeichen"/>
-        </w:rPr>
-        <w:annotationRef/>
-      </w:r>
-      <w:r>
-        <w:t>Evtl. Hinweis wie (vgl. Quickstart xyz)</w:t>
-      </w:r>
-    </w:p>
-  </w:comment>
-</w:comments>
 </file>
 
 <file path=word/endnotes.xml><?xml version="1.0" encoding="utf-8"?>
@@ -2045,7 +2013,7 @@
         <w:noProof/>
         <w:lang w:val="de-DE"/>
       </w:rPr>
-      <w:t>3</w:t>
+      <w:t>2</w:t>
     </w:r>
     <w:r>
       <w:fldChar w:fldCharType="end"/>
@@ -2079,9 +2047,6 @@
     <w:p>
       <w:pPr>
         <w:pStyle w:val="Funotentext"/>
-        <w:rPr>
-          <w:lang w:val="en-US"/>
-        </w:rPr>
       </w:pPr>
       <w:r>
         <w:rPr>
@@ -2090,15 +2055,9 @@
         <w:footnoteRef/>
       </w:r>
       <w:r>
-        <w:rPr>
-          <w:lang w:val="en-US"/>
-        </w:rPr>
         <w:t xml:space="preserve"> Weitere Informationen dazu </w:t>
       </w:r>
       <w:r>
-        <w:rPr>
-          <w:lang w:val="en-US"/>
-        </w:rPr>
         <w:t>in “Quickstart splitting, double splitting and merging events”.</w:t>
       </w:r>
     </w:p>
@@ -6645,7 +6604,7 @@
 </file>
 
 <file path=customXml/itemProps1.xml><?xml version="1.0" encoding="utf-8"?>
-<ds:datastoreItem xmlns:ds="http://schemas.openxmlformats.org/officeDocument/2006/customXml" ds:itemID="{802FB590-443A-49E0-ABF7-3C6EC0669E97}">
+<ds:datastoreItem xmlns:ds="http://schemas.openxmlformats.org/officeDocument/2006/customXml" ds:itemID="{C7326260-050F-4D13-B54F-22CF525CA461}">
   <ds:schemaRefs>
     <ds:schemaRef ds:uri="http://schemas.openxmlformats.org/officeDocument/2006/bibliography"/>
   </ds:schemaRefs>

</xml_diff>